<commit_message>
Friday evening changes post-course
</commit_message>
<xml_diff>
--- a/Documents/Additional Labs.docx
+++ b/Documents/Additional Labs.docx
@@ -87,8 +87,6 @@
           </wp:inline>
         </w:drawing>
       </w:r>
-      <w:bookmarkStart w:id="0" w:name="_GoBack"/>
-      <w:bookmarkEnd w:id="0"/>
     </w:p>
     <w:p>
       <w:pPr>
@@ -1585,11 +1583,17 @@
       </w:r>
     </w:p>
     <w:p>
-      <w:r>
+      <w:pPr>
         <w:rPr>
           <w:rFonts w:ascii="Times New Roman" w:eastAsia="Times New Roman" w:hAnsi="Times New Roman" w:cs="Times New Roman"/>
           <w:lang w:eastAsia="en-GB"/>
         </w:rPr>
+      </w:pPr>
+      <w:r>
+        <w:rPr>
+          <w:rFonts w:ascii="Times New Roman" w:eastAsia="Times New Roman" w:hAnsi="Times New Roman" w:cs="Times New Roman"/>
+          <w:lang w:eastAsia="en-GB"/>
+        </w:rPr>
         <w:t xml:space="preserve">Use </w:t>
       </w:r>
       <w:proofErr w:type="spellStart"/>
@@ -1607,6 +1611,341 @@
           <w:lang w:eastAsia="en-GB"/>
         </w:rPr>
         <w:t xml:space="preserve"> to simplify </w:t>
+      </w:r>
+    </w:p>
+    <w:p>
+      <w:pPr>
+        <w:rPr>
+          <w:rFonts w:ascii="Times New Roman" w:eastAsia="Times New Roman" w:hAnsi="Times New Roman" w:cs="Times New Roman"/>
+          <w:lang w:eastAsia="en-GB"/>
+        </w:rPr>
+      </w:pPr>
+    </w:p>
+    <w:p>
+      <w:pPr>
+        <w:pStyle w:val="Heading1"/>
+        <w:rPr>
+          <w:rFonts w:eastAsia="Times New Roman"/>
+          <w:lang w:eastAsia="en-GB"/>
+        </w:rPr>
+      </w:pPr>
+      <w:r>
+        <w:rPr>
+          <w:rFonts w:eastAsia="Times New Roman"/>
+          <w:lang w:eastAsia="en-GB"/>
+        </w:rPr>
+        <w:t>CRM V9 New Features</w:t>
+      </w:r>
+    </w:p>
+    <w:p>
+      <w:pPr>
+        <w:rPr>
+          <w:lang w:eastAsia="en-GB"/>
+        </w:rPr>
+      </w:pPr>
+      <w:r>
+        <w:rPr>
+          <w:lang w:eastAsia="en-GB"/>
+        </w:rPr>
+        <w:t xml:space="preserve">See </w:t>
+      </w:r>
+      <w:hyperlink r:id="rId21" w:history="1">
+        <w:r>
+          <w:rPr>
+            <w:rStyle w:val="Hyperlink"/>
+            <w:lang w:eastAsia="en-GB"/>
+          </w:rPr>
+          <w:t>https://docs.microsoft.com/en-us/dynamics365/get-started/whats-new/customer-engagement/new-in-version-9</w:t>
+        </w:r>
+      </w:hyperlink>
+      <w:r>
+        <w:rPr>
+          <w:lang w:eastAsia="en-GB"/>
+        </w:rPr>
+        <w:t xml:space="preserve"> </w:t>
+      </w:r>
+    </w:p>
+    <w:p>
+      <w:pPr>
+        <w:rPr>
+          <w:lang w:eastAsia="en-GB"/>
+        </w:rPr>
+      </w:pPr>
+    </w:p>
+    <w:p>
+      <w:pPr>
+        <w:rPr>
+          <w:rFonts w:ascii="Consolas" w:hAnsi="Consolas" w:cs="Consolas"/>
+          <w:color w:val="000000"/>
+          <w:sz w:val="19"/>
+          <w:szCs w:val="19"/>
+        </w:rPr>
+      </w:pPr>
+      <w:r>
+        <w:rPr>
+          <w:lang w:eastAsia="en-GB"/>
+        </w:rPr>
+        <w:t xml:space="preserve">Be aware </w:t>
+      </w:r>
+      <w:proofErr w:type="gramStart"/>
+      <w:r>
+        <w:rPr>
+          <w:lang w:eastAsia="en-GB"/>
+        </w:rPr>
+        <w:t xml:space="preserve">of </w:t>
+      </w:r>
+      <w:r>
+        <w:rPr>
+          <w:rFonts w:ascii="Consolas" w:hAnsi="Consolas" w:cs="Consolas"/>
+          <w:color w:val="000000"/>
+          <w:sz w:val="19"/>
+          <w:szCs w:val="19"/>
+        </w:rPr>
+        <w:t xml:space="preserve"> </w:t>
+      </w:r>
+      <w:proofErr w:type="spellStart"/>
+      <w:r>
+        <w:rPr>
+          <w:rFonts w:ascii="Consolas" w:hAnsi="Consolas" w:cs="Consolas"/>
+          <w:color w:val="2B91AF"/>
+          <w:sz w:val="19"/>
+          <w:szCs w:val="19"/>
+        </w:rPr>
+        <w:t>ServicePointManager</w:t>
+      </w:r>
+      <w:r>
+        <w:rPr>
+          <w:rFonts w:ascii="Consolas" w:hAnsi="Consolas" w:cs="Consolas"/>
+          <w:color w:val="000000"/>
+          <w:sz w:val="19"/>
+          <w:szCs w:val="19"/>
+        </w:rPr>
+        <w:t>.SecurityProtocol</w:t>
+      </w:r>
+      <w:proofErr w:type="spellEnd"/>
+      <w:proofErr w:type="gramEnd"/>
+      <w:r>
+        <w:rPr>
+          <w:rFonts w:ascii="Consolas" w:hAnsi="Consolas" w:cs="Consolas"/>
+          <w:color w:val="000000"/>
+          <w:sz w:val="19"/>
+          <w:szCs w:val="19"/>
+        </w:rPr>
+        <w:t xml:space="preserve"> = </w:t>
+      </w:r>
+      <w:r>
+        <w:rPr>
+          <w:rFonts w:ascii="Consolas" w:hAnsi="Consolas" w:cs="Consolas"/>
+          <w:color w:val="2B91AF"/>
+          <w:sz w:val="19"/>
+          <w:szCs w:val="19"/>
+        </w:rPr>
+        <w:t>SecurityProtocolType</w:t>
+      </w:r>
+      <w:r>
+        <w:rPr>
+          <w:rFonts w:ascii="Consolas" w:hAnsi="Consolas" w:cs="Consolas"/>
+          <w:color w:val="000000"/>
+          <w:sz w:val="19"/>
+          <w:szCs w:val="19"/>
+        </w:rPr>
+        <w:t>.Tls12;</w:t>
+      </w:r>
+      <w:r>
+        <w:rPr>
+          <w:rFonts w:ascii="Consolas" w:hAnsi="Consolas" w:cs="Consolas"/>
+          <w:color w:val="000000"/>
+          <w:sz w:val="19"/>
+          <w:szCs w:val="19"/>
+        </w:rPr>
+        <w:t xml:space="preserve"> </w:t>
+      </w:r>
+    </w:p>
+    <w:p>
+      <w:pPr>
+        <w:rPr>
+          <w:rFonts w:ascii="Consolas" w:hAnsi="Consolas" w:cs="Consolas"/>
+          <w:color w:val="000000"/>
+          <w:sz w:val="19"/>
+          <w:szCs w:val="19"/>
+        </w:rPr>
+      </w:pPr>
+    </w:p>
+    <w:p>
+      <w:pPr>
+        <w:pStyle w:val="Heading1"/>
+        <w:rPr>
+          <w:lang w:eastAsia="en-GB"/>
+        </w:rPr>
+      </w:pPr>
+      <w:r>
+        <w:rPr>
+          <w:lang w:eastAsia="en-GB"/>
+        </w:rPr>
+        <w:t>Lab 7E</w:t>
+      </w:r>
+    </w:p>
+    <w:p>
+      <w:pPr>
+        <w:rPr>
+          <w:lang w:eastAsia="en-GB"/>
+        </w:rPr>
+      </w:pPr>
+      <w:r>
+        <w:rPr>
+          <w:lang w:eastAsia="en-GB"/>
+        </w:rPr>
+        <w:t>Add a button to an account command bar.</w:t>
+      </w:r>
+    </w:p>
+    <w:p>
+      <w:pPr>
+        <w:rPr>
+          <w:lang w:eastAsia="en-GB"/>
+        </w:rPr>
+      </w:pPr>
+      <w:r>
+        <w:rPr>
+          <w:lang w:eastAsia="en-GB"/>
+        </w:rPr>
+        <w:t>This will create a new Module7 entity prefilled with the same name as the account.</w:t>
+      </w:r>
+    </w:p>
+    <w:p>
+      <w:pPr>
+        <w:rPr>
+          <w:lang w:eastAsia="en-GB"/>
+        </w:rPr>
+      </w:pPr>
+    </w:p>
+    <w:p>
+      <w:pPr>
+        <w:pStyle w:val="Heading1"/>
+        <w:rPr>
+          <w:lang w:eastAsia="en-GB"/>
+        </w:rPr>
+      </w:pPr>
+      <w:r>
+        <w:rPr>
+          <w:lang w:eastAsia="en-GB"/>
+        </w:rPr>
+        <w:t>Ribbon Editors</w:t>
+      </w:r>
+    </w:p>
+    <w:p>
+      <w:pPr>
+        <w:rPr>
+          <w:lang w:eastAsia="en-GB"/>
+        </w:rPr>
+      </w:pPr>
+      <w:r>
+        <w:rPr>
+          <w:lang w:eastAsia="en-GB"/>
+        </w:rPr>
+        <w:t>There are several Ribbon editor applications. Sometimes one will work where another does now.</w:t>
+      </w:r>
+    </w:p>
+    <w:p>
+      <w:pPr>
+        <w:rPr>
+          <w:lang w:eastAsia="en-GB"/>
+        </w:rPr>
+      </w:pPr>
+    </w:p>
+    <w:p>
+      <w:pPr>
+        <w:pStyle w:val="ListParagraph"/>
+        <w:numPr>
+          <w:ilvl w:val="0"/>
+          <w:numId w:val="2"/>
+        </w:numPr>
+        <w:rPr>
+          <w:lang w:eastAsia="en-GB"/>
+        </w:rPr>
+      </w:pPr>
+      <w:r>
+        <w:rPr>
+          <w:lang w:eastAsia="en-GB"/>
+        </w:rPr>
+        <w:t>Ribbon Workbench</w:t>
+      </w:r>
+    </w:p>
+    <w:p>
+      <w:pPr>
+        <w:pStyle w:val="ListParagraph"/>
+        <w:numPr>
+          <w:ilvl w:val="1"/>
+          <w:numId w:val="2"/>
+        </w:numPr>
+        <w:rPr>
+          <w:lang w:eastAsia="en-GB"/>
+        </w:rPr>
+      </w:pPr>
+      <w:hyperlink r:id="rId22" w:history="1">
+        <w:r>
+          <w:rPr>
+            <w:rStyle w:val="Hyperlink"/>
+            <w:lang w:eastAsia="en-GB"/>
+          </w:rPr>
+          <w:t>https://ribbonworkbench.uservoice.com/knowledgebase/articles/71374-1-getting-started-with-the-ribbon-workbench</w:t>
+        </w:r>
+      </w:hyperlink>
+      <w:r>
+        <w:rPr>
+          <w:lang w:eastAsia="en-GB"/>
+        </w:rPr>
+        <w:t xml:space="preserve"> </w:t>
+      </w:r>
+    </w:p>
+    <w:p>
+      <w:pPr>
+        <w:pStyle w:val="ListParagraph"/>
+        <w:numPr>
+          <w:ilvl w:val="1"/>
+          <w:numId w:val="2"/>
+        </w:numPr>
+        <w:rPr>
+          <w:lang w:eastAsia="en-GB"/>
+        </w:rPr>
+      </w:pPr>
+    </w:p>
+    <w:p>
+      <w:pPr>
+        <w:pStyle w:val="ListParagraph"/>
+        <w:numPr>
+          <w:ilvl w:val="0"/>
+          <w:numId w:val="2"/>
+        </w:numPr>
+        <w:rPr>
+          <w:lang w:eastAsia="en-GB"/>
+        </w:rPr>
+      </w:pPr>
+      <w:r>
+        <w:rPr>
+          <w:lang w:eastAsia="en-GB"/>
+        </w:rPr>
+        <w:t>Visual Ribbon Editor (</w:t>
+      </w:r>
+      <w:r>
+        <w:rPr>
+          <w:lang w:eastAsia="en-GB"/>
+        </w:rPr>
+        <w:tab/>
+      </w:r>
+      <w:bookmarkStart w:id="0" w:name="_GoBack"/>
+      <w:bookmarkEnd w:id="0"/>
+    </w:p>
+    <w:p>
+      <w:pPr>
+        <w:rPr>
+          <w:lang w:eastAsia="en-GB"/>
+        </w:rPr>
+      </w:pPr>
+      <w:r>
+        <w:rPr>
+          <w:lang w:eastAsia="en-GB"/>
+        </w:rPr>
+        <w:tab/>
       </w:r>
     </w:p>
     <w:sectPr>
@@ -1622,6 +1961,118 @@
 <file path=word/numbering.xml><?xml version="1.0" encoding="utf-8"?>
 <w:numbering xmlns:wpc="http://schemas.microsoft.com/office/word/2010/wordprocessingCanvas" xmlns:cx="http://schemas.microsoft.com/office/drawing/2014/chartex" xmlns:mc="http://schemas.openxmlformats.org/markup-compatibility/2006" xmlns:o="urn:schemas-microsoft-com:office:office" xmlns:r="http://schemas.openxmlformats.org/officeDocument/2006/relationships" xmlns:m="http://schemas.openxmlformats.org/officeDocument/2006/math" xmlns:v="urn:schemas-microsoft-com:vml" xmlns:wp14="http://schemas.microsoft.com/office/word/2010/wordprocessingDrawing" xmlns:wp="http://schemas.openxmlformats.org/drawingml/2006/wordprocessingDrawing" xmlns:w10="urn:schemas-microsoft-com:office:word" xmlns:w="http://schemas.openxmlformats.org/wordprocessingml/2006/main" xmlns:w14="http://schemas.microsoft.com/office/word/2010/wordml" xmlns:w15="http://schemas.microsoft.com/office/word/2012/wordml" xmlns:w16se="http://schemas.microsoft.com/office/word/2015/wordml/symex" xmlns:wpg="http://schemas.microsoft.com/office/word/2010/wordprocessingGroup" xmlns:wpi="http://schemas.microsoft.com/office/word/2010/wordprocessingInk" xmlns:wne="http://schemas.microsoft.com/office/word/2006/wordml" xmlns:wps="http://schemas.microsoft.com/office/word/2010/wordprocessingShape" mc:Ignorable="w14 w15 w16se wp14">
   <w:abstractNum w:abstractNumId="0" w15:restartNumberingAfterBreak="0">
+    <w:nsid w:val="0CAC45D5"/>
+    <w:multiLevelType w:val="hybridMultilevel"/>
+    <w:tmpl w:val="6B60B138"/>
+    <w:lvl w:ilvl="0" w:tplc="BE72B9F4">
+      <w:numFmt w:val="bullet"/>
+      <w:lvlText w:val="-"/>
+      <w:lvlJc w:val="left"/>
+      <w:pPr>
+        <w:ind w:left="720" w:hanging="360"/>
+      </w:pPr>
+      <w:rPr>
+        <w:rFonts w:ascii="Calibri" w:eastAsiaTheme="minorHAnsi" w:hAnsi="Calibri" w:cstheme="minorBidi" w:hint="default"/>
+      </w:rPr>
+    </w:lvl>
+    <w:lvl w:ilvl="1" w:tplc="08090003">
+      <w:start w:val="1"/>
+      <w:numFmt w:val="bullet"/>
+      <w:lvlText w:val="o"/>
+      <w:lvlJc w:val="left"/>
+      <w:pPr>
+        <w:ind w:left="1440" w:hanging="360"/>
+      </w:pPr>
+      <w:rPr>
+        <w:rFonts w:ascii="Courier New" w:hAnsi="Courier New" w:cs="Courier New" w:hint="default"/>
+      </w:rPr>
+    </w:lvl>
+    <w:lvl w:ilvl="2" w:tplc="08090005" w:tentative="1">
+      <w:start w:val="1"/>
+      <w:numFmt w:val="bullet"/>
+      <w:lvlText w:val=""/>
+      <w:lvlJc w:val="left"/>
+      <w:pPr>
+        <w:ind w:left="2160" w:hanging="360"/>
+      </w:pPr>
+      <w:rPr>
+        <w:rFonts w:ascii="Wingdings" w:hAnsi="Wingdings" w:hint="default"/>
+      </w:rPr>
+    </w:lvl>
+    <w:lvl w:ilvl="3" w:tplc="08090001" w:tentative="1">
+      <w:start w:val="1"/>
+      <w:numFmt w:val="bullet"/>
+      <w:lvlText w:val=""/>
+      <w:lvlJc w:val="left"/>
+      <w:pPr>
+        <w:ind w:left="2880" w:hanging="360"/>
+      </w:pPr>
+      <w:rPr>
+        <w:rFonts w:ascii="Symbol" w:hAnsi="Symbol" w:hint="default"/>
+      </w:rPr>
+    </w:lvl>
+    <w:lvl w:ilvl="4" w:tplc="08090003" w:tentative="1">
+      <w:start w:val="1"/>
+      <w:numFmt w:val="bullet"/>
+      <w:lvlText w:val="o"/>
+      <w:lvlJc w:val="left"/>
+      <w:pPr>
+        <w:ind w:left="3600" w:hanging="360"/>
+      </w:pPr>
+      <w:rPr>
+        <w:rFonts w:ascii="Courier New" w:hAnsi="Courier New" w:cs="Courier New" w:hint="default"/>
+      </w:rPr>
+    </w:lvl>
+    <w:lvl w:ilvl="5" w:tplc="08090005" w:tentative="1">
+      <w:start w:val="1"/>
+      <w:numFmt w:val="bullet"/>
+      <w:lvlText w:val=""/>
+      <w:lvlJc w:val="left"/>
+      <w:pPr>
+        <w:ind w:left="4320" w:hanging="360"/>
+      </w:pPr>
+      <w:rPr>
+        <w:rFonts w:ascii="Wingdings" w:hAnsi="Wingdings" w:hint="default"/>
+      </w:rPr>
+    </w:lvl>
+    <w:lvl w:ilvl="6" w:tplc="08090001" w:tentative="1">
+      <w:start w:val="1"/>
+      <w:numFmt w:val="bullet"/>
+      <w:lvlText w:val=""/>
+      <w:lvlJc w:val="left"/>
+      <w:pPr>
+        <w:ind w:left="5040" w:hanging="360"/>
+      </w:pPr>
+      <w:rPr>
+        <w:rFonts w:ascii="Symbol" w:hAnsi="Symbol" w:hint="default"/>
+      </w:rPr>
+    </w:lvl>
+    <w:lvl w:ilvl="7" w:tplc="08090003" w:tentative="1">
+      <w:start w:val="1"/>
+      <w:numFmt w:val="bullet"/>
+      <w:lvlText w:val="o"/>
+      <w:lvlJc w:val="left"/>
+      <w:pPr>
+        <w:ind w:left="5760" w:hanging="360"/>
+      </w:pPr>
+      <w:rPr>
+        <w:rFonts w:ascii="Courier New" w:hAnsi="Courier New" w:cs="Courier New" w:hint="default"/>
+      </w:rPr>
+    </w:lvl>
+    <w:lvl w:ilvl="8" w:tplc="08090005" w:tentative="1">
+      <w:start w:val="1"/>
+      <w:numFmt w:val="bullet"/>
+      <w:lvlText w:val=""/>
+      <w:lvlJc w:val="left"/>
+      <w:pPr>
+        <w:ind w:left="6480" w:hanging="360"/>
+      </w:pPr>
+      <w:rPr>
+        <w:rFonts w:ascii="Wingdings" w:hAnsi="Wingdings" w:hint="default"/>
+      </w:rPr>
+    </w:lvl>
+  </w:abstractNum>
+  <w:abstractNum w:abstractNumId="1" w15:restartNumberingAfterBreak="0">
     <w:nsid w:val="7F1F1B49"/>
     <w:multiLevelType w:val="hybridMultilevel"/>
     <w:tmpl w:val="C714F71E"/>
@@ -1735,6 +2186,9 @@
     </w:lvl>
   </w:abstractNum>
   <w:num w:numId="1">
+    <w:abstractNumId w:val="1"/>
+  </w:num>
+  <w:num w:numId="2">
     <w:abstractNumId w:val="0"/>
   </w:num>
 </w:numbering>

</xml_diff>